<commit_message>
Commands for NRPE and for MySQL deliverables: installation & table/users creation
</commit_message>
<xml_diff>
--- a/Commands-Host and NRPE.docx
+++ b/Commands-Host and NRPE.docx
@@ -5,10 +5,7 @@
     <w:p>
       <w:pPr>
         <w:pStyle w:val="Normal"/>
-        <w:rPr>
-          <w:b/>
-          <w:b/>
-        </w:rPr>
+        <w:rPr/>
       </w:pPr>
       <w:bookmarkStart w:id="0" w:name="_GoBack"/>
       <w:bookmarkEnd w:id="0"/>
@@ -17,7 +14,12 @@
           <w:b/>
         </w:rPr>
         <w:softHyphen/>
-        <w:t>Installing NAGIOS</w:t>
+      </w:r>
+      <w:r>
+        <w:rPr>
+          <w:b/>
+        </w:rPr>
+        <w:t>Host and NRPE</w:t>
       </w:r>
     </w:p>
     <w:p>
@@ -34,10 +36,10 @@
         <w:tblStyle w:val="TableGrid"/>
         <w:tblW w:w="10790" w:type="dxa"/>
         <w:jc w:val="left"/>
-        <w:tblInd w:w="-5" w:type="dxa"/>
+        <w:tblInd w:w="-10" w:type="dxa"/>
         <w:tblCellMar>
           <w:top w:w="0" w:type="dxa"/>
-          <w:left w:w="103" w:type="dxa"/>
+          <w:left w:w="98" w:type="dxa"/>
           <w:bottom w:w="0" w:type="dxa"/>
           <w:right w:w="108" w:type="dxa"/>
         </w:tblCellMar>
@@ -55,7 +57,7 @@
             <w:tcBorders/>
             <w:shd w:fill="auto" w:val="clear"/>
             <w:tcMar>
-              <w:left w:w="103" w:type="dxa"/>
+              <w:left w:w="98" w:type="dxa"/>
             </w:tcMar>
           </w:tcPr>
           <w:p>
@@ -81,7 +83,7 @@
             <w:tcBorders/>
             <w:shd w:fill="auto" w:val="clear"/>
             <w:tcMar>
-              <w:left w:w="103" w:type="dxa"/>
+              <w:left w:w="98" w:type="dxa"/>
             </w:tcMar>
           </w:tcPr>
           <w:p>
@@ -110,7 +112,7 @@
             <w:tcBorders/>
             <w:shd w:fill="auto" w:val="clear"/>
             <w:tcMar>
-              <w:left w:w="103" w:type="dxa"/>
+              <w:left w:w="98" w:type="dxa"/>
             </w:tcMar>
           </w:tcPr>
           <w:p>
@@ -148,7 +150,7 @@
             <w:tcBorders/>
             <w:shd w:fill="auto" w:val="clear"/>
             <w:tcMar>
-              <w:left w:w="103" w:type="dxa"/>
+              <w:left w:w="98" w:type="dxa"/>
             </w:tcMar>
           </w:tcPr>
           <w:p>
@@ -172,7 +174,7 @@
             <w:tcBorders/>
             <w:shd w:fill="auto" w:val="clear"/>
             <w:tcMar>
-              <w:left w:w="103" w:type="dxa"/>
+              <w:left w:w="98" w:type="dxa"/>
             </w:tcMar>
           </w:tcPr>
           <w:p>
@@ -205,7 +207,7 @@
             <w:tcBorders/>
             <w:shd w:fill="auto" w:val="clear"/>
             <w:tcMar>
-              <w:left w:w="103" w:type="dxa"/>
+              <w:left w:w="98" w:type="dxa"/>
             </w:tcMar>
           </w:tcPr>
           <w:p>
@@ -229,7 +231,7 @@
             <w:tcBorders/>
             <w:shd w:fill="auto" w:val="clear"/>
             <w:tcMar>
-              <w:left w:w="103" w:type="dxa"/>
+              <w:left w:w="98" w:type="dxa"/>
             </w:tcMar>
           </w:tcPr>
           <w:p>
@@ -250,7 +252,7 @@
             <w:tcBorders/>
             <w:shd w:fill="auto" w:val="clear"/>
             <w:tcMar>
-              <w:left w:w="103" w:type="dxa"/>
+              <w:left w:w="98" w:type="dxa"/>
             </w:tcMar>
           </w:tcPr>
           <w:p>
@@ -273,7 +275,7 @@
             <w:tcBorders/>
             <w:shd w:fill="auto" w:val="clear"/>
             <w:tcMar>
-              <w:left w:w="103" w:type="dxa"/>
+              <w:left w:w="98" w:type="dxa"/>
             </w:tcMar>
           </w:tcPr>
           <w:p>
@@ -294,7 +296,7 @@
             <w:tcBorders/>
             <w:shd w:fill="auto" w:val="clear"/>
             <w:tcMar>
-              <w:left w:w="103" w:type="dxa"/>
+              <w:left w:w="98" w:type="dxa"/>
             </w:tcMar>
           </w:tcPr>
           <w:p>
@@ -318,7 +320,7 @@
             <w:tcBorders/>
             <w:shd w:fill="auto" w:val="clear"/>
             <w:tcMar>
-              <w:left w:w="103" w:type="dxa"/>
+              <w:left w:w="98" w:type="dxa"/>
             </w:tcMar>
           </w:tcPr>
           <w:p>
@@ -346,19 +348,7 @@
                 <w:szCs w:val="18"/>
                 <w:shd w:fill="F9F9F9" w:val="clear"/>
               </w:rPr>
-              <w:t xml:space="preserve">Sudo </w:t>
-            </w:r>
-            <w:r>
-              <w:rPr>
-                <w:rFonts w:cs="Courier New" w:ascii="Courier New" w:hAnsi="Courier New"/>
-                <w:i/>
-                <w:iCs/>
-                <w:color w:val="000000"/>
-                <w:sz w:val="18"/>
-                <w:szCs w:val="18"/>
-                <w:shd w:fill="F9F9F9" w:val="clear"/>
-              </w:rPr>
-              <w:t>/usr/local/nagios/bin/nagios -v /usr/local/nagios/etc/nagios.cfg</w:t>
+              <w:t>Sudo /usr/local/nagios/bin/nagios -v /usr/local/nagios/etc/nagios.cfg</w:t>
             </w:r>
           </w:p>
         </w:tc>
@@ -368,7 +358,7 @@
             <w:tcBorders/>
             <w:shd w:fill="auto" w:val="clear"/>
             <w:tcMar>
-              <w:left w:w="103" w:type="dxa"/>
+              <w:left w:w="98" w:type="dxa"/>
             </w:tcMar>
           </w:tcPr>
           <w:p>
@@ -392,7 +382,7 @@
             <w:tcBorders/>
             <w:shd w:fill="auto" w:val="clear"/>
             <w:tcMar>
-              <w:left w:w="103" w:type="dxa"/>
+              <w:left w:w="98" w:type="dxa"/>
             </w:tcMar>
           </w:tcPr>
           <w:p>
@@ -413,7 +403,7 @@
             <w:tcBorders/>
             <w:shd w:fill="auto" w:val="clear"/>
             <w:tcMar>
-              <w:left w:w="103" w:type="dxa"/>
+              <w:left w:w="98" w:type="dxa"/>
             </w:tcMar>
           </w:tcPr>
           <w:p>
@@ -437,7 +427,7 @@
             <w:tcBorders/>
             <w:shd w:fill="auto" w:val="clear"/>
             <w:tcMar>
-              <w:left w:w="103" w:type="dxa"/>
+              <w:left w:w="98" w:type="dxa"/>
             </w:tcMar>
           </w:tcPr>
           <w:p>
@@ -460,7 +450,7 @@
             <w:tcBorders/>
             <w:shd w:fill="auto" w:val="clear"/>
             <w:tcMar>
-              <w:left w:w="103" w:type="dxa"/>
+              <w:left w:w="98" w:type="dxa"/>
             </w:tcMar>
           </w:tcPr>
           <w:p>
@@ -484,7 +474,7 @@
             <w:tcBorders/>
             <w:shd w:fill="auto" w:val="clear"/>
             <w:tcMar>
-              <w:left w:w="103" w:type="dxa"/>
+              <w:left w:w="98" w:type="dxa"/>
             </w:tcMar>
           </w:tcPr>
           <w:p>
@@ -504,7 +494,7 @@
             <w:tcBorders/>
             <w:shd w:fill="auto" w:val="clear"/>
             <w:tcMar>
-              <w:left w:w="103" w:type="dxa"/>
+              <w:left w:w="98" w:type="dxa"/>
             </w:tcMar>
           </w:tcPr>
           <w:p>
@@ -527,7 +517,7 @@
             <w:tcBorders/>
             <w:shd w:fill="auto" w:val="clear"/>
             <w:tcMar>
-              <w:left w:w="103" w:type="dxa"/>
+              <w:left w:w="98" w:type="dxa"/>
             </w:tcMar>
           </w:tcPr>
           <w:p>
@@ -547,7 +537,7 @@
             <w:tcBorders/>
             <w:shd w:fill="auto" w:val="clear"/>
             <w:tcMar>
-              <w:left w:w="103" w:type="dxa"/>
+              <w:left w:w="98" w:type="dxa"/>
             </w:tcMar>
           </w:tcPr>
           <w:p>
@@ -570,7 +560,7 @@
             <w:tcBorders/>
             <w:shd w:fill="auto" w:val="clear"/>
             <w:tcMar>
-              <w:left w:w="103" w:type="dxa"/>
+              <w:left w:w="98" w:type="dxa"/>
             </w:tcMar>
           </w:tcPr>
           <w:p>
@@ -590,7 +580,7 @@
             <w:tcBorders/>
             <w:shd w:fill="auto" w:val="clear"/>
             <w:tcMar>
-              <w:left w:w="103" w:type="dxa"/>
+              <w:left w:w="98" w:type="dxa"/>
             </w:tcMar>
           </w:tcPr>
           <w:p>
@@ -613,7 +603,7 @@
             <w:tcBorders/>
             <w:shd w:fill="auto" w:val="clear"/>
             <w:tcMar>
-              <w:left w:w="103" w:type="dxa"/>
+              <w:left w:w="98" w:type="dxa"/>
             </w:tcMar>
           </w:tcPr>
           <w:p>
@@ -633,7 +623,7 @@
             <w:tcBorders/>
             <w:shd w:fill="auto" w:val="clear"/>
             <w:tcMar>
-              <w:left w:w="103" w:type="dxa"/>
+              <w:left w:w="98" w:type="dxa"/>
             </w:tcMar>
           </w:tcPr>
           <w:p>
@@ -656,7 +646,7 @@
             <w:tcBorders/>
             <w:shd w:fill="auto" w:val="clear"/>
             <w:tcMar>
-              <w:left w:w="103" w:type="dxa"/>
+              <w:left w:w="98" w:type="dxa"/>
             </w:tcMar>
           </w:tcPr>
           <w:p>
@@ -676,7 +666,7 @@
             <w:tcBorders/>
             <w:shd w:fill="auto" w:val="clear"/>
             <w:tcMar>
-              <w:left w:w="103" w:type="dxa"/>
+              <w:left w:w="98" w:type="dxa"/>
             </w:tcMar>
           </w:tcPr>
           <w:p>

</xml_diff>